<commit_message>
Adding Log Reg Params
</commit_message>
<xml_diff>
--- a/REPORT DATA/Model Params.docx
+++ b/REPORT DATA/Model Params.docx
@@ -14,27 +14,67 @@
     </w:p>
     <w:p>
       <w:r>
-        <w:t xml:space="preserve"> [ 6.84461913e-03 -1.07616595e+00  3.61161868e-02 -1.62188631e+00</w:t>
-      </w:r>
-    </w:p>
-    <w:p>
-      <w:r>
-        <w:t xml:space="preserve">  1.86640351e-01  2.00079107e+00  6.83194096e-01  7.60391735e+00</w:t>
-      </w:r>
-    </w:p>
-    <w:p>
-      <w:r>
-        <w:t xml:space="preserve">  6.84428738e-03 -1.07616595e+00  2.41458863e-02 -6.88005661e+00</w:t>
-      </w:r>
-    </w:p>
-    <w:p>
-      <w:r>
-        <w:t xml:space="preserve"> -2.06026588e-02 -6.78066708e+00  6.68384313e-03  1.11230523e+00</w:t>
-      </w:r>
-    </w:p>
-    <w:p>
-      <w:r>
-        <w:t xml:space="preserve"> -3.54126777e-02 -6.62154689e+00  9.83191364e-03 -6.28670829e+00</w:t>
+        <w:t xml:space="preserve"> [ 6.84461913e-03 -1.07616595e+</w:t>
+      </w:r>
+      <w:proofErr w:type="gramStart"/>
+      <w:r>
+        <w:t>00  3.61161868e</w:t>
+      </w:r>
+      <w:proofErr w:type="gramEnd"/>
+      <w:r>
+        <w:t>-02 -1.62188631e+00</w:t>
+      </w:r>
+    </w:p>
+    <w:p>
+      <w:r>
+        <w:t xml:space="preserve">  1.86640351e-</w:t>
+      </w:r>
+      <w:proofErr w:type="gramStart"/>
+      <w:r>
+        <w:t>01  2</w:t>
+      </w:r>
+      <w:proofErr w:type="gramEnd"/>
+      <w:r>
+        <w:t>.00079107e+00  6.83194096e-01  7.60391735e+00</w:t>
+      </w:r>
+    </w:p>
+    <w:p>
+      <w:r>
+        <w:t xml:space="preserve">  6.84428738e-03 -1.07616595e+</w:t>
+      </w:r>
+      <w:proofErr w:type="gramStart"/>
+      <w:r>
+        <w:t>00  2.41458863e</w:t>
+      </w:r>
+      <w:proofErr w:type="gramEnd"/>
+      <w:r>
+        <w:t>-02 -6.88005661e+00</w:t>
+      </w:r>
+    </w:p>
+    <w:p>
+      <w:r>
+        <w:t xml:space="preserve"> -2.06026588e-02 -6.78066708e+</w:t>
+      </w:r>
+      <w:proofErr w:type="gramStart"/>
+      <w:r>
+        <w:t>00  6.68384313e</w:t>
+      </w:r>
+      <w:proofErr w:type="gramEnd"/>
+      <w:r>
+        <w:t>-03  1.11230523e+00</w:t>
+      </w:r>
+    </w:p>
+    <w:p>
+      <w:r>
+        <w:t xml:space="preserve"> -3.54126777e-02 -6.62154689e+</w:t>
+      </w:r>
+      <w:proofErr w:type="gramStart"/>
+      <w:r>
+        <w:t>00  9.83191364e</w:t>
+      </w:r>
+      <w:proofErr w:type="gramEnd"/>
+      <w:r>
+        <w:t>-03 -6.28670829e+00</w:t>
       </w:r>
     </w:p>
     <w:p>
@@ -51,27 +91,67 @@
     </w:p>
     <w:p>
       <w:r>
-        <w:t>0.0 [ 8.13804352e-01 -5.51403072e-01  3.61968371e-02 -1.57640228e-01</w:t>
-      </w:r>
-    </w:p>
-    <w:p>
-      <w:r>
-        <w:t xml:space="preserve">  1.86561276e-01  2.22261986e-01  6.82827590e-01  5.86216307e+00</w:t>
-      </w:r>
-    </w:p>
-    <w:p>
-      <w:r>
-        <w:t xml:space="preserve"> -8.00075248e-01 -1.03068448e-01  2.41734054e-02 -5.14708255e+00</w:t>
-      </w:r>
-    </w:p>
-    <w:p>
-      <w:r>
-        <w:t xml:space="preserve"> -2.05995883e-02 -5.22752860e+00  6.37274796e-03  0.00000000e+00</w:t>
-      </w:r>
-    </w:p>
-    <w:p>
-      <w:r>
-        <w:t xml:space="preserve"> -3.59903148e-02 -6.06111207e+00  1.03680148e-02 -5.68072408e+00</w:t>
+        <w:t>0.0 [ 8.13804352e-01 -5.51403072e-</w:t>
+      </w:r>
+      <w:proofErr w:type="gramStart"/>
+      <w:r>
+        <w:t>01  3.61968371e</w:t>
+      </w:r>
+      <w:proofErr w:type="gramEnd"/>
+      <w:r>
+        <w:t>-02 -1.57640228e-01</w:t>
+      </w:r>
+    </w:p>
+    <w:p>
+      <w:r>
+        <w:t xml:space="preserve">  1.86561276e-</w:t>
+      </w:r>
+      <w:proofErr w:type="gramStart"/>
+      <w:r>
+        <w:t>01  2.22261986e</w:t>
+      </w:r>
+      <w:proofErr w:type="gramEnd"/>
+      <w:r>
+        <w:t>-01  6.82827590e-01  5.86216307e+00</w:t>
+      </w:r>
+    </w:p>
+    <w:p>
+      <w:r>
+        <w:t xml:space="preserve"> -8.00075248e-01 -1.03068448e-</w:t>
+      </w:r>
+      <w:proofErr w:type="gramStart"/>
+      <w:r>
+        <w:t>01  2.41734054e</w:t>
+      </w:r>
+      <w:proofErr w:type="gramEnd"/>
+      <w:r>
+        <w:t>-02 -5.14708255e+00</w:t>
+      </w:r>
+    </w:p>
+    <w:p>
+      <w:r>
+        <w:t xml:space="preserve"> -2.05995883e-02 -5.22752860e+</w:t>
+      </w:r>
+      <w:proofErr w:type="gramStart"/>
+      <w:r>
+        <w:t>00  6.37274796e</w:t>
+      </w:r>
+      <w:proofErr w:type="gramEnd"/>
+      <w:r>
+        <w:t>-03  0.00000000e+00</w:t>
+      </w:r>
+    </w:p>
+    <w:p>
+      <w:r>
+        <w:t xml:space="preserve"> -3.59903148e-02 -6.06111207e+</w:t>
+      </w:r>
+      <w:proofErr w:type="gramStart"/>
+      <w:r>
+        <w:t>00  1.03680148e</w:t>
+      </w:r>
+      <w:proofErr w:type="gramEnd"/>
+      <w:r>
+        <w:t>-02 -5.68072408e+00</w:t>
       </w:r>
     </w:p>
     <w:p>
@@ -79,7 +159,81 @@
         <w:t xml:space="preserve">  1.45708793e-02 -1.48690967e+01 -1.87982607e-02 -8.03913503e+00]</w:t>
       </w:r>
     </w:p>
-    <w:p>
+    <w:p/>
+    <w:p>
+      <w:r>
+        <w:t>LOG REG</w:t>
+      </w:r>
+    </w:p>
+    <w:p>
+      <w:r>
+        <w:t>[1.04498522] [[-6.95709777e-04 -2.90027622e-</w:t>
+      </w:r>
+      <w:proofErr w:type="gramStart"/>
+      <w:r>
+        <w:t>01  2.08937195e</w:t>
+      </w:r>
+      <w:proofErr w:type="gramEnd"/>
+      <w:r>
+        <w:t>-03  1.32557324e-01</w:t>
+      </w:r>
+    </w:p>
+    <w:p>
+      <w:r>
+        <w:t xml:space="preserve">   4.06217316e-</w:t>
+      </w:r>
+      <w:proofErr w:type="gramStart"/>
+      <w:r>
+        <w:t>03  9.07083071e</w:t>
+      </w:r>
+      <w:proofErr w:type="gramEnd"/>
+      <w:r>
+        <w:t>-01  2.00912133e-02  1.27812271e+00</w:t>
+      </w:r>
+    </w:p>
+    <w:p>
+      <w:r>
+        <w:t xml:space="preserve">  -6.95709777e-04 -2.90027622e-</w:t>
+      </w:r>
+      <w:proofErr w:type="gramStart"/>
+      <w:r>
+        <w:t>01  3.99054651e</w:t>
+      </w:r>
+      <w:proofErr w:type="gramEnd"/>
+      <w:r>
+        <w:t>-03 -3.81511254e-01</w:t>
+      </w:r>
+    </w:p>
+    <w:p>
+      <w:r>
+        <w:t xml:space="preserve">   1.26657261e-03 -3.52195135e-</w:t>
+      </w:r>
+      <w:proofErr w:type="gramStart"/>
+      <w:r>
+        <w:t>01  5.97542420e</w:t>
+      </w:r>
+      <w:proofErr w:type="gramEnd"/>
+      <w:r>
+        <w:t>-03 -5.98872523e-01</w:t>
+      </w:r>
+    </w:p>
+    <w:p>
+      <w:r>
+        <w:t xml:space="preserve">   1.91568790e-03 -2.39266763e-02 -5.08093160e-03 -6.56741758e-01</w:t>
+      </w:r>
+    </w:p>
+    <w:p>
+      <w:r>
+        <w:t xml:space="preserve">  -6.16172984e-03 -2.83947589e-</w:t>
+      </w:r>
+      <w:proofErr w:type="gramStart"/>
+      <w:r>
+        <w:t>01  2.55854632e</w:t>
+      </w:r>
+      <w:proofErr w:type="gramEnd"/>
+      <w:r>
+        <w:t>-03  2.04468335e+00]]</w:t>
+      </w:r>
       <w:r>
         <w:br w:type="page"/>
       </w:r>
@@ -92,7 +246,15 @@
     </w:p>
     <w:p>
       <w:r>
-        <w:t>[[ 18  33]</w:t>
+        <w:t xml:space="preserve">[[ </w:t>
+      </w:r>
+      <w:proofErr w:type="gramStart"/>
+      <w:r>
+        <w:t>18  33</w:t>
+      </w:r>
+      <w:proofErr w:type="gramEnd"/>
+      <w:r>
+        <w:t>]</w:t>
       </w:r>
     </w:p>
     <w:p>
@@ -102,7 +264,15 @@
     </w:p>
     <w:p>
       <w:r>
-        <w:t xml:space="preserve">              precision    recall  f1-score   support       </w:t>
+        <w:t xml:space="preserve">              precision    </w:t>
+      </w:r>
+      <w:proofErr w:type="gramStart"/>
+      <w:r>
+        <w:t>recall  f</w:t>
+      </w:r>
+      <w:proofErr w:type="gramEnd"/>
+      <w:r>
+        <w:t xml:space="preserve">1-score   support       </w:t>
       </w:r>
     </w:p>
     <w:p/>
@@ -140,7 +310,15 @@
     </w:p>
     <w:p>
       <w:r>
-        <w:t>[[ 22  21]</w:t>
+        <w:t xml:space="preserve">[[ </w:t>
+      </w:r>
+      <w:proofErr w:type="gramStart"/>
+      <w:r>
+        <w:t>22  21</w:t>
+      </w:r>
+      <w:proofErr w:type="gramEnd"/>
+      <w:r>
+        <w:t>]</w:t>
       </w:r>
     </w:p>
     <w:p>
@@ -150,7 +328,15 @@
     </w:p>
     <w:p>
       <w:r>
-        <w:t xml:space="preserve">              precision    recall  f1-score   support       </w:t>
+        <w:t xml:space="preserve">              precision    </w:t>
+      </w:r>
+      <w:proofErr w:type="gramStart"/>
+      <w:r>
+        <w:t>recall  f</w:t>
+      </w:r>
+      <w:proofErr w:type="gramEnd"/>
+      <w:r>
+        <w:t xml:space="preserve">1-score   support       </w:t>
       </w:r>
     </w:p>
     <w:p/>
@@ -182,13 +368,23 @@
     </w:p>
     <w:p/>
     <w:p>
+      <w:proofErr w:type="spellStart"/>
       <w:r>
         <w:t>DecisionTreeClassifier</w:t>
       </w:r>
-    </w:p>
-    <w:p>
-      <w:r>
-        <w:t>[[ 19  24]</w:t>
+      <w:proofErr w:type="spellEnd"/>
+    </w:p>
+    <w:p>
+      <w:r>
+        <w:t xml:space="preserve">[[ </w:t>
+      </w:r>
+      <w:proofErr w:type="gramStart"/>
+      <w:r>
+        <w:t>19  24</w:t>
+      </w:r>
+      <w:proofErr w:type="gramEnd"/>
+      <w:r>
+        <w:t>]</w:t>
       </w:r>
     </w:p>
     <w:p>
@@ -198,7 +394,15 @@
     </w:p>
     <w:p>
       <w:r>
-        <w:t xml:space="preserve">              precision    recall  f1-score   support       </w:t>
+        <w:t xml:space="preserve">              precision    </w:t>
+      </w:r>
+      <w:proofErr w:type="gramStart"/>
+      <w:r>
+        <w:t>recall  f</w:t>
+      </w:r>
+      <w:proofErr w:type="gramEnd"/>
+      <w:r>
+        <w:t xml:space="preserve">1-score   support       </w:t>
       </w:r>
     </w:p>
     <w:p/>
@@ -232,17 +436,41 @@
     <w:p/>
     <w:p>
       <w:r>
-        <w:t>[[  0  43]</w:t>
-      </w:r>
-    </w:p>
-    <w:p>
-      <w:r>
-        <w:t xml:space="preserve"> [  0 531]]</w:t>
-      </w:r>
-    </w:p>
-    <w:p>
-      <w:r>
-        <w:t xml:space="preserve">              precision    recall  f1-score   support       </w:t>
+        <w:t>[</w:t>
+      </w:r>
+      <w:proofErr w:type="gramStart"/>
+      <w:r>
+        <w:t>[  0</w:t>
+      </w:r>
+      <w:proofErr w:type="gramEnd"/>
+      <w:r>
+        <w:t xml:space="preserve">  43]</w:t>
+      </w:r>
+    </w:p>
+    <w:p>
+      <w:r>
+        <w:t xml:space="preserve"> </w:t>
+      </w:r>
+      <w:proofErr w:type="gramStart"/>
+      <w:r>
+        <w:t>[  0</w:t>
+      </w:r>
+      <w:proofErr w:type="gramEnd"/>
+      <w:r>
+        <w:t xml:space="preserve"> 531]]</w:t>
+      </w:r>
+    </w:p>
+    <w:p>
+      <w:r>
+        <w:t xml:space="preserve">              precision    </w:t>
+      </w:r>
+      <w:proofErr w:type="gramStart"/>
+      <w:r>
+        <w:t>recall  f</w:t>
+      </w:r>
+      <w:proofErr w:type="gramEnd"/>
+      <w:r>
+        <w:t xml:space="preserve">1-score   support       </w:t>
       </w:r>
     </w:p>
     <w:p/>
@@ -275,7 +503,15 @@
     <w:p/>
     <w:p>
       <w:r>
-        <w:t>[[ 19  24]</w:t>
+        <w:t xml:space="preserve">[[ </w:t>
+      </w:r>
+      <w:proofErr w:type="gramStart"/>
+      <w:r>
+        <w:t>19  24</w:t>
+      </w:r>
+      <w:proofErr w:type="gramEnd"/>
+      <w:r>
+        <w:t>]</w:t>
       </w:r>
     </w:p>
     <w:p>
@@ -285,7 +521,15 @@
     </w:p>
     <w:p>
       <w:r>
-        <w:t xml:space="preserve">              precision    recall  f1-score   support       </w:t>
+        <w:t xml:space="preserve">              precision    </w:t>
+      </w:r>
+      <w:proofErr w:type="gramStart"/>
+      <w:r>
+        <w:t>recall  f</w:t>
+      </w:r>
+      <w:proofErr w:type="gramEnd"/>
+      <w:r>
+        <w:t xml:space="preserve">1-score   support       </w:t>
       </w:r>
     </w:p>
     <w:p/>

</xml_diff>

<commit_message>
Added data plots and refactor (#4)
</commit_message>
<xml_diff>
--- a/REPORT DATA/Model Params.docx
+++ b/REPORT DATA/Model Params.docx
@@ -14,67 +14,27 @@
     </w:p>
     <w:p>
       <w:r>
-        <w:t xml:space="preserve"> [ 6.84461913e-03 -1.07616595e+</w:t>
-      </w:r>
-      <w:proofErr w:type="gramStart"/>
-      <w:r>
-        <w:t>00  3.61161868e</w:t>
-      </w:r>
-      <w:proofErr w:type="gramEnd"/>
-      <w:r>
-        <w:t>-02 -1.62188631e+00</w:t>
-      </w:r>
-    </w:p>
-    <w:p>
-      <w:r>
-        <w:t xml:space="preserve">  1.86640351e-</w:t>
-      </w:r>
-      <w:proofErr w:type="gramStart"/>
-      <w:r>
-        <w:t>01  2</w:t>
-      </w:r>
-      <w:proofErr w:type="gramEnd"/>
-      <w:r>
-        <w:t>.00079107e+00  6.83194096e-01  7.60391735e+00</w:t>
-      </w:r>
-    </w:p>
-    <w:p>
-      <w:r>
-        <w:t xml:space="preserve">  6.84428738e-03 -1.07616595e+</w:t>
-      </w:r>
-      <w:proofErr w:type="gramStart"/>
-      <w:r>
-        <w:t>00  2.41458863e</w:t>
-      </w:r>
-      <w:proofErr w:type="gramEnd"/>
-      <w:r>
-        <w:t>-02 -6.88005661e+00</w:t>
-      </w:r>
-    </w:p>
-    <w:p>
-      <w:r>
-        <w:t xml:space="preserve"> -2.06026588e-02 -6.78066708e+</w:t>
-      </w:r>
-      <w:proofErr w:type="gramStart"/>
-      <w:r>
-        <w:t>00  6.68384313e</w:t>
-      </w:r>
-      <w:proofErr w:type="gramEnd"/>
-      <w:r>
-        <w:t>-03  1.11230523e+00</w:t>
-      </w:r>
-    </w:p>
-    <w:p>
-      <w:r>
-        <w:t xml:space="preserve"> -3.54126777e-02 -6.62154689e+</w:t>
-      </w:r>
-      <w:proofErr w:type="gramStart"/>
-      <w:r>
-        <w:t>00  9.83191364e</w:t>
-      </w:r>
-      <w:proofErr w:type="gramEnd"/>
-      <w:r>
-        <w:t>-03 -6.28670829e+00</w:t>
+        <w:t xml:space="preserve"> [ 6.84461913e-03 -1.07616595e+00  3.61161868e-02 -1.62188631e+00</w:t>
+      </w:r>
+    </w:p>
+    <w:p>
+      <w:r>
+        <w:t xml:space="preserve">  1.86640351e-01  2.00079107e+00  6.83194096e-01  7.60391735e+00</w:t>
+      </w:r>
+    </w:p>
+    <w:p>
+      <w:r>
+        <w:t xml:space="preserve">  6.84428738e-03 -1.07616595e+00  2.41458863e-02 -6.88005661e+00</w:t>
+      </w:r>
+    </w:p>
+    <w:p>
+      <w:r>
+        <w:t xml:space="preserve"> -2.06026588e-02 -6.78066708e+00  6.68384313e-03  1.11230523e+00</w:t>
+      </w:r>
+    </w:p>
+    <w:p>
+      <w:r>
+        <w:t xml:space="preserve"> -3.54126777e-02 -6.62154689e+00  9.83191364e-03 -6.28670829e+00</w:t>
       </w:r>
     </w:p>
     <w:p>
@@ -91,67 +51,27 @@
     </w:p>
     <w:p>
       <w:r>
-        <w:t>0.0 [ 8.13804352e-01 -5.51403072e-</w:t>
-      </w:r>
-      <w:proofErr w:type="gramStart"/>
-      <w:r>
-        <w:t>01  3.61968371e</w:t>
-      </w:r>
-      <w:proofErr w:type="gramEnd"/>
-      <w:r>
-        <w:t>-02 -1.57640228e-01</w:t>
-      </w:r>
-    </w:p>
-    <w:p>
-      <w:r>
-        <w:t xml:space="preserve">  1.86561276e-</w:t>
-      </w:r>
-      <w:proofErr w:type="gramStart"/>
-      <w:r>
-        <w:t>01  2.22261986e</w:t>
-      </w:r>
-      <w:proofErr w:type="gramEnd"/>
-      <w:r>
-        <w:t>-01  6.82827590e-01  5.86216307e+00</w:t>
-      </w:r>
-    </w:p>
-    <w:p>
-      <w:r>
-        <w:t xml:space="preserve"> -8.00075248e-01 -1.03068448e-</w:t>
-      </w:r>
-      <w:proofErr w:type="gramStart"/>
-      <w:r>
-        <w:t>01  2.41734054e</w:t>
-      </w:r>
-      <w:proofErr w:type="gramEnd"/>
-      <w:r>
-        <w:t>-02 -5.14708255e+00</w:t>
-      </w:r>
-    </w:p>
-    <w:p>
-      <w:r>
-        <w:t xml:space="preserve"> -2.05995883e-02 -5.22752860e+</w:t>
-      </w:r>
-      <w:proofErr w:type="gramStart"/>
-      <w:r>
-        <w:t>00  6.37274796e</w:t>
-      </w:r>
-      <w:proofErr w:type="gramEnd"/>
-      <w:r>
-        <w:t>-03  0.00000000e+00</w:t>
-      </w:r>
-    </w:p>
-    <w:p>
-      <w:r>
-        <w:t xml:space="preserve"> -3.59903148e-02 -6.06111207e+</w:t>
-      </w:r>
-      <w:proofErr w:type="gramStart"/>
-      <w:r>
-        <w:t>00  1.03680148e</w:t>
-      </w:r>
-      <w:proofErr w:type="gramEnd"/>
-      <w:r>
-        <w:t>-02 -5.68072408e+00</w:t>
+        <w:t>0.0 [ 8.13804352e-01 -5.51403072e-01  3.61968371e-02 -1.57640228e-01</w:t>
+      </w:r>
+    </w:p>
+    <w:p>
+      <w:r>
+        <w:t xml:space="preserve">  1.86561276e-01  2.22261986e-01  6.82827590e-01  5.86216307e+00</w:t>
+      </w:r>
+    </w:p>
+    <w:p>
+      <w:r>
+        <w:t xml:space="preserve"> -8.00075248e-01 -1.03068448e-01  2.41734054e-02 -5.14708255e+00</w:t>
+      </w:r>
+    </w:p>
+    <w:p>
+      <w:r>
+        <w:t xml:space="preserve"> -2.05995883e-02 -5.22752860e+00  6.37274796e-03  0.00000000e+00</w:t>
+      </w:r>
+    </w:p>
+    <w:p>
+      <w:r>
+        <w:t xml:space="preserve"> -3.59903148e-02 -6.06111207e+00  1.03680148e-02 -5.68072408e+00</w:t>
       </w:r>
     </w:p>
     <w:p>
@@ -159,81 +79,7 @@
         <w:t xml:space="preserve">  1.45708793e-02 -1.48690967e+01 -1.87982607e-02 -8.03913503e+00]</w:t>
       </w:r>
     </w:p>
-    <w:p/>
-    <w:p>
-      <w:r>
-        <w:t>LOG REG</w:t>
-      </w:r>
-    </w:p>
-    <w:p>
-      <w:r>
-        <w:t>[1.04498522] [[-6.95709777e-04 -2.90027622e-</w:t>
-      </w:r>
-      <w:proofErr w:type="gramStart"/>
-      <w:r>
-        <w:t>01  2.08937195e</w:t>
-      </w:r>
-      <w:proofErr w:type="gramEnd"/>
-      <w:r>
-        <w:t>-03  1.32557324e-01</w:t>
-      </w:r>
-    </w:p>
-    <w:p>
-      <w:r>
-        <w:t xml:space="preserve">   4.06217316e-</w:t>
-      </w:r>
-      <w:proofErr w:type="gramStart"/>
-      <w:r>
-        <w:t>03  9.07083071e</w:t>
-      </w:r>
-      <w:proofErr w:type="gramEnd"/>
-      <w:r>
-        <w:t>-01  2.00912133e-02  1.27812271e+00</w:t>
-      </w:r>
-    </w:p>
-    <w:p>
-      <w:r>
-        <w:t xml:space="preserve">  -6.95709777e-04 -2.90027622e-</w:t>
-      </w:r>
-      <w:proofErr w:type="gramStart"/>
-      <w:r>
-        <w:t>01  3.99054651e</w:t>
-      </w:r>
-      <w:proofErr w:type="gramEnd"/>
-      <w:r>
-        <w:t>-03 -3.81511254e-01</w:t>
-      </w:r>
-    </w:p>
-    <w:p>
-      <w:r>
-        <w:t xml:space="preserve">   1.26657261e-03 -3.52195135e-</w:t>
-      </w:r>
-      <w:proofErr w:type="gramStart"/>
-      <w:r>
-        <w:t>01  5.97542420e</w:t>
-      </w:r>
-      <w:proofErr w:type="gramEnd"/>
-      <w:r>
-        <w:t>-03 -5.98872523e-01</w:t>
-      </w:r>
-    </w:p>
-    <w:p>
-      <w:r>
-        <w:t xml:space="preserve">   1.91568790e-03 -2.39266763e-02 -5.08093160e-03 -6.56741758e-01</w:t>
-      </w:r>
-    </w:p>
-    <w:p>
-      <w:r>
-        <w:t xml:space="preserve">  -6.16172984e-03 -2.83947589e-</w:t>
-      </w:r>
-      <w:proofErr w:type="gramStart"/>
-      <w:r>
-        <w:t>01  2.55854632e</w:t>
-      </w:r>
-      <w:proofErr w:type="gramEnd"/>
-      <w:r>
-        <w:t>-03  2.04468335e+00]]</w:t>
-      </w:r>
+    <w:p>
       <w:r>
         <w:br w:type="page"/>
       </w:r>
@@ -246,15 +92,7 @@
     </w:p>
     <w:p>
       <w:r>
-        <w:t xml:space="preserve">[[ </w:t>
-      </w:r>
-      <w:proofErr w:type="gramStart"/>
-      <w:r>
-        <w:t>18  33</w:t>
-      </w:r>
-      <w:proofErr w:type="gramEnd"/>
-      <w:r>
-        <w:t>]</w:t>
+        <w:t>[[ 18  33]</w:t>
       </w:r>
     </w:p>
     <w:p>
@@ -264,15 +102,7 @@
     </w:p>
     <w:p>
       <w:r>
-        <w:t xml:space="preserve">              precision    </w:t>
-      </w:r>
-      <w:proofErr w:type="gramStart"/>
-      <w:r>
-        <w:t>recall  f</w:t>
-      </w:r>
-      <w:proofErr w:type="gramEnd"/>
-      <w:r>
-        <w:t xml:space="preserve">1-score   support       </w:t>
+        <w:t xml:space="preserve">              precision    recall  f1-score   support       </w:t>
       </w:r>
     </w:p>
     <w:p/>
@@ -310,15 +140,7 @@
     </w:p>
     <w:p>
       <w:r>
-        <w:t xml:space="preserve">[[ </w:t>
-      </w:r>
-      <w:proofErr w:type="gramStart"/>
-      <w:r>
-        <w:t>22  21</w:t>
-      </w:r>
-      <w:proofErr w:type="gramEnd"/>
-      <w:r>
-        <w:t>]</w:t>
+        <w:t>[[ 22  21]</w:t>
       </w:r>
     </w:p>
     <w:p>
@@ -328,15 +150,7 @@
     </w:p>
     <w:p>
       <w:r>
-        <w:t xml:space="preserve">              precision    </w:t>
-      </w:r>
-      <w:proofErr w:type="gramStart"/>
-      <w:r>
-        <w:t>recall  f</w:t>
-      </w:r>
-      <w:proofErr w:type="gramEnd"/>
-      <w:r>
-        <w:t xml:space="preserve">1-score   support       </w:t>
+        <w:t xml:space="preserve">              precision    recall  f1-score   support       </w:t>
       </w:r>
     </w:p>
     <w:p/>
@@ -368,23 +182,13 @@
     </w:p>
     <w:p/>
     <w:p>
-      <w:proofErr w:type="spellStart"/>
       <w:r>
         <w:t>DecisionTreeClassifier</w:t>
       </w:r>
-      <w:proofErr w:type="spellEnd"/>
-    </w:p>
-    <w:p>
-      <w:r>
-        <w:t xml:space="preserve">[[ </w:t>
-      </w:r>
-      <w:proofErr w:type="gramStart"/>
-      <w:r>
-        <w:t>19  24</w:t>
-      </w:r>
-      <w:proofErr w:type="gramEnd"/>
-      <w:r>
-        <w:t>]</w:t>
+    </w:p>
+    <w:p>
+      <w:r>
+        <w:t>[[ 19  24]</w:t>
       </w:r>
     </w:p>
     <w:p>
@@ -394,15 +198,7 @@
     </w:p>
     <w:p>
       <w:r>
-        <w:t xml:space="preserve">              precision    </w:t>
-      </w:r>
-      <w:proofErr w:type="gramStart"/>
-      <w:r>
-        <w:t>recall  f</w:t>
-      </w:r>
-      <w:proofErr w:type="gramEnd"/>
-      <w:r>
-        <w:t xml:space="preserve">1-score   support       </w:t>
+        <w:t xml:space="preserve">              precision    recall  f1-score   support       </w:t>
       </w:r>
     </w:p>
     <w:p/>
@@ -436,41 +232,17 @@
     <w:p/>
     <w:p>
       <w:r>
-        <w:t>[</w:t>
-      </w:r>
-      <w:proofErr w:type="gramStart"/>
-      <w:r>
-        <w:t>[  0</w:t>
-      </w:r>
-      <w:proofErr w:type="gramEnd"/>
-      <w:r>
-        <w:t xml:space="preserve">  43]</w:t>
-      </w:r>
-    </w:p>
-    <w:p>
-      <w:r>
-        <w:t xml:space="preserve"> </w:t>
-      </w:r>
-      <w:proofErr w:type="gramStart"/>
-      <w:r>
-        <w:t>[  0</w:t>
-      </w:r>
-      <w:proofErr w:type="gramEnd"/>
-      <w:r>
-        <w:t xml:space="preserve"> 531]]</w:t>
-      </w:r>
-    </w:p>
-    <w:p>
-      <w:r>
-        <w:t xml:space="preserve">              precision    </w:t>
-      </w:r>
-      <w:proofErr w:type="gramStart"/>
-      <w:r>
-        <w:t>recall  f</w:t>
-      </w:r>
-      <w:proofErr w:type="gramEnd"/>
-      <w:r>
-        <w:t xml:space="preserve">1-score   support       </w:t>
+        <w:t>[[  0  43]</w:t>
+      </w:r>
+    </w:p>
+    <w:p>
+      <w:r>
+        <w:t xml:space="preserve"> [  0 531]]</w:t>
+      </w:r>
+    </w:p>
+    <w:p>
+      <w:r>
+        <w:t xml:space="preserve">              precision    recall  f1-score   support       </w:t>
       </w:r>
     </w:p>
     <w:p/>
@@ -503,15 +275,7 @@
     <w:p/>
     <w:p>
       <w:r>
-        <w:t xml:space="preserve">[[ </w:t>
-      </w:r>
-      <w:proofErr w:type="gramStart"/>
-      <w:r>
-        <w:t>19  24</w:t>
-      </w:r>
-      <w:proofErr w:type="gramEnd"/>
-      <w:r>
-        <w:t>]</w:t>
+        <w:t>[[ 19  24]</w:t>
       </w:r>
     </w:p>
     <w:p>
@@ -521,15 +285,7 @@
     </w:p>
     <w:p>
       <w:r>
-        <w:t xml:space="preserve">              precision    </w:t>
-      </w:r>
-      <w:proofErr w:type="gramStart"/>
-      <w:r>
-        <w:t>recall  f</w:t>
-      </w:r>
-      <w:proofErr w:type="gramEnd"/>
-      <w:r>
-        <w:t xml:space="preserve">1-score   support       </w:t>
+        <w:t xml:space="preserve">              precision    recall  f1-score   support       </w:t>
       </w:r>
     </w:p>
     <w:p/>

</xml_diff>